<commit_message>
Update synopsis and docs
</commit_message>
<xml_diff>
--- a/Disser/Documents/KFU/part2.delivery/Список_рассылки_Тощев.docx
+++ b/Disser/Documents/KFU/part2.delivery/Список_рассылки_Тощев.docx
@@ -1,6 +1,6 @@
 
 <file path=word/document.xml><?xml version="1.0" encoding="utf-8"?>
-<w:document xmlns:wpc="http://schemas.microsoft.com/office/word/2010/wordprocessingCanvas" xmlns:cx="http://schemas.microsoft.com/office/drawing/2014/chartex" xmlns:cx1="http://schemas.microsoft.com/office/drawing/2015/9/8/chartex" xmlns:cx2="http://schemas.microsoft.com/office/drawing/2015/10/21/chartex" xmlns:mc="http://schemas.openxmlformats.org/markup-compatibility/2006" xmlns:o="urn:schemas-microsoft-com:office:office" xmlns:r="http://schemas.openxmlformats.org/officeDocument/2006/relationships" xmlns:m="http://schemas.openxmlformats.org/officeDocument/2006/math" xmlns:v="urn:schemas-microsoft-com:vml" xmlns:wp14="http://schemas.microsoft.com/office/word/2010/wordprocessingDrawing" xmlns:wp="http://schemas.openxmlformats.org/drawingml/2006/wordprocessingDrawing" xmlns:w10="urn:schemas-microsoft-com:office:word" xmlns:w="http://schemas.openxmlformats.org/wordprocessingml/2006/main" xmlns:w14="http://schemas.microsoft.com/office/word/2010/wordml" xmlns:w15="http://schemas.microsoft.com/office/word/2012/wordml" xmlns:w16se="http://schemas.microsoft.com/office/word/2015/wordml/symex" xmlns:wpg="http://schemas.microsoft.com/office/word/2010/wordprocessingGroup" xmlns:wpi="http://schemas.microsoft.com/office/word/2010/wordprocessingInk" xmlns:wne="http://schemas.microsoft.com/office/word/2006/wordml" xmlns:wps="http://schemas.microsoft.com/office/word/2010/wordprocessingShape" mc:Ignorable="w14 w15 w16se wp14">
+<w:document xmlns:wpc="http://schemas.microsoft.com/office/word/2010/wordprocessingCanvas" xmlns:mo="http://schemas.microsoft.com/office/mac/office/2008/main" xmlns:mc="http://schemas.openxmlformats.org/markup-compatibility/2006" xmlns:mv="urn:schemas-microsoft-com:mac:vml" xmlns:o="urn:schemas-microsoft-com:office:office" xmlns:r="http://schemas.openxmlformats.org/officeDocument/2006/relationships" xmlns:m="http://schemas.openxmlformats.org/officeDocument/2006/math" xmlns:v="urn:schemas-microsoft-com:vml" xmlns:wp14="http://schemas.microsoft.com/office/word/2010/wordprocessingDrawing" xmlns:wp="http://schemas.openxmlformats.org/drawingml/2006/wordprocessingDrawing" xmlns:w10="urn:schemas-microsoft-com:office:word" xmlns:w="http://schemas.openxmlformats.org/wordprocessingml/2006/main" xmlns:w14="http://schemas.microsoft.com/office/word/2010/wordml" xmlns:w15="http://schemas.microsoft.com/office/word/2012/wordml" xmlns:wpg="http://schemas.microsoft.com/office/word/2010/wordprocessingGroup" xmlns:wpi="http://schemas.microsoft.com/office/word/2010/wordprocessingInk" xmlns:wne="http://schemas.microsoft.com/office/word/2006/wordml" xmlns:wps="http://schemas.microsoft.com/office/word/2010/wordprocessingShape" mc:Ignorable="w14 w15 wp14">
   <w:body>
     <w:p>
       <w:pPr>
@@ -54,10 +54,7 @@
       </w:r>
       <w:r>
         <w:br/>
-        <w:t xml:space="preserve">вычислительных машин, </w:t>
-      </w:r>
-      <w:r>
-        <w:t>комплексов и компьютерных сетей</w:t>
+        <w:t>вычислительных машин, комплексов и компьютерных сетей</w:t>
       </w:r>
       <w:r>
         <w:br/>
@@ -156,10 +153,7 @@
         <w:jc w:val="both"/>
       </w:pPr>
       <w:r>
-        <w:t>Российская на</w:t>
-      </w:r>
-      <w:r>
-        <w:t>циональная библиотека,</w:t>
+        <w:t>Российская национальная библиотека,</w:t>
       </w:r>
     </w:p>
     <w:p>
@@ -211,15 +205,7 @@
         <w:jc w:val="left"/>
       </w:pPr>
       <w:r>
-        <w:t xml:space="preserve">123298, Москва, 3-я </w:t>
-      </w:r>
-      <w:proofErr w:type="spellStart"/>
-      <w:r>
-        <w:t>Хорошевская</w:t>
-      </w:r>
-      <w:proofErr w:type="spellEnd"/>
-      <w:r>
-        <w:t xml:space="preserve"> ул., </w:t>
+        <w:t xml:space="preserve">123298, Москва, 3-я Хорошевская ул., </w:t>
       </w:r>
       <w:r>
         <w:rPr>
@@ -259,10 +245,7 @@
         <w:jc w:val="left"/>
       </w:pPr>
       <w:r>
-        <w:t>125190, Москва, А</w:t>
-      </w:r>
-      <w:r>
-        <w:t xml:space="preserve">-190, ул. Усиевича, </w:t>
+        <w:t xml:space="preserve">125190, Москва, А-190, ул. Усиевича, </w:t>
       </w:r>
       <w:r>
         <w:rPr>
@@ -363,18 +346,7 @@
         <w:jc w:val="both"/>
       </w:pPr>
       <w:r>
-        <w:t xml:space="preserve">119992, Москва, ГСП - 2, Воробьевы </w:t>
-      </w:r>
-      <w:r>
-        <w:t xml:space="preserve">горы, МГУ, факультет </w:t>
-      </w:r>
-      <w:proofErr w:type="spellStart"/>
-      <w:r>
-        <w:t>ВМиК</w:t>
-      </w:r>
-      <w:proofErr w:type="spellEnd"/>
-      <w:r>
-        <w:t>.</w:t>
+        <w:t>119992, Москва, ГСП - 2, Воробьевы горы, МГУ, факультет ВМиК.</w:t>
       </w:r>
     </w:p>
     <w:p>
@@ -393,15 +365,7 @@
         <w:jc w:val="left"/>
       </w:pPr>
       <w:r>
-        <w:t xml:space="preserve">117198, Москва, ГСП, ул. Миклухо-Маклая, 6, Университет дружбы народов им. </w:t>
-      </w:r>
-      <w:proofErr w:type="spellStart"/>
-      <w:r>
-        <w:t>П.Лумумбы</w:t>
-      </w:r>
-      <w:proofErr w:type="spellEnd"/>
-      <w:r>
-        <w:t>.</w:t>
+        <w:t>117198, Москва, ГСП, ул. Миклухо-Маклая, 6, Университет дружбы народов им. П.Лумумбы.</w:t>
       </w:r>
     </w:p>
     <w:p>
@@ -439,10 +403,7 @@
         <w:jc w:val="left"/>
       </w:pPr>
       <w:r>
-        <w:t>630090, Новосибирск, Академгородок, Новоси</w:t>
-      </w:r>
-      <w:r>
-        <w:t>бирский государственный университет.</w:t>
+        <w:t>630090, Новосибирск, Академгородок, Новосибирский государственный университет.</w:t>
       </w:r>
     </w:p>
     <w:p>
@@ -499,10 +460,7 @@
         <w:jc w:val="both"/>
       </w:pPr>
       <w:r>
-        <w:t>634010, Томск, пр. Ленина, 36, Томский государственный у</w:t>
-      </w:r>
-      <w:r>
-        <w:t>ниверситет.</w:t>
+        <w:t>634010, Томск, пр. Ленина, 36, Томский государственный университет.</w:t>
       </w:r>
     </w:p>
     <w:p>
@@ -521,15 +479,7 @@
         <w:jc w:val="left"/>
       </w:pPr>
       <w:r>
-        <w:t xml:space="preserve">344104, </w:t>
-      </w:r>
-      <w:proofErr w:type="spellStart"/>
-      <w:r>
-        <w:t>г.Ростов</w:t>
-      </w:r>
-      <w:proofErr w:type="spellEnd"/>
-      <w:r>
-        <w:t>-на-Дону, ул. Содружества, 5, Ростовский государственный университет.</w:t>
+        <w:t>344104, г.Ростов-на-Дону, ул. Содружества, 5, Ростовский государственный университет.</w:t>
       </w:r>
     </w:p>
     <w:p>
@@ -567,10 +517,7 @@
         <w:jc w:val="left"/>
       </w:pPr>
       <w:r>
-        <w:t>428015, Чебоксары, Московский пр., 15, Чувашский государственный универс</w:t>
-      </w:r>
-      <w:r>
-        <w:t>итет.</w:t>
+        <w:t>428015, Чебоксары, Московский пр., 15, Чувашский государственный университет.</w:t>
       </w:r>
     </w:p>
     <w:p>
@@ -589,15 +536,7 @@
         <w:jc w:val="both"/>
       </w:pPr>
       <w:r>
-        <w:t xml:space="preserve">625000, Тюмень, ул. </w:t>
-      </w:r>
-      <w:proofErr w:type="spellStart"/>
-      <w:r>
-        <w:t>Семакова</w:t>
-      </w:r>
-      <w:proofErr w:type="spellEnd"/>
-      <w:r>
-        <w:t>, 10, Тюменский государственный университет.</w:t>
+        <w:t>625000, Тюмень, ул. Семакова, 10, Тюменский государственный университет.</w:t>
       </w:r>
     </w:p>
     <w:p>
@@ -666,10 +605,7 @@
         <w:jc w:val="both"/>
       </w:pPr>
       <w:r>
-        <w:t>119991, Москва, ГСП-1, ул.</w:t>
-      </w:r>
-      <w:r>
-        <w:t xml:space="preserve"> Вавилова, 40, ВЦ РАН.</w:t>
+        <w:t>119991, Москва, ГСП-1, ул. Вавилова, 40, ВЦ РАН.</w:t>
       </w:r>
     </w:p>
     <w:p>
@@ -732,15 +668,7 @@
         <w:t xml:space="preserve">125047, </w:t>
       </w:r>
       <w:r>
-        <w:t xml:space="preserve">Москва, </w:t>
-      </w:r>
-      <w:proofErr w:type="spellStart"/>
-      <w:r>
-        <w:t>Миусская</w:t>
-      </w:r>
-      <w:proofErr w:type="spellEnd"/>
-      <w:r>
-        <w:t xml:space="preserve"> пл., 4, Институт прикладной математики РАН.</w:t>
+        <w:t>Москва, Миусская пл., 4, Институт прикладной математики РАН.</w:t>
       </w:r>
     </w:p>
     <w:p>
@@ -759,18 +687,7 @@
         <w:jc w:val="left"/>
       </w:pPr>
       <w:r>
-        <w:t>125047, Москва</w:t>
-      </w:r>
-      <w:r>
-        <w:t xml:space="preserve">, </w:t>
-      </w:r>
-      <w:proofErr w:type="spellStart"/>
-      <w:r>
-        <w:t>Миусская</w:t>
-      </w:r>
-      <w:proofErr w:type="spellEnd"/>
-      <w:r>
-        <w:t xml:space="preserve"> пл., 4а, Институт математического </w:t>
+        <w:t xml:space="preserve">125047, Москва, Миусская пл., 4а, Институт математического </w:t>
       </w:r>
       <w:r>
         <w:lastRenderedPageBreak/>
@@ -812,15 +729,7 @@
         <w:jc w:val="left"/>
       </w:pPr>
       <w:r>
-        <w:t xml:space="preserve">620219, Екатеринбург, ул. С. Ковалевской, 16, Институт математики и механики </w:t>
-      </w:r>
-      <w:proofErr w:type="spellStart"/>
-      <w:r>
-        <w:t>УрО</w:t>
-      </w:r>
-      <w:proofErr w:type="spellEnd"/>
-      <w:r>
-        <w:t xml:space="preserve"> РАН.</w:t>
+        <w:t>620219, Екатеринбург, ул. С. Ковалевской, 16, Институт математики и механики УрО РАН.</w:t>
       </w:r>
     </w:p>
     <w:p>
@@ -839,10 +748,7 @@
         <w:jc w:val="both"/>
       </w:pPr>
       <w:r>
-        <w:t xml:space="preserve">420503, Казань, ул. Лобачевского, 23, </w:t>
-      </w:r>
-      <w:r>
-        <w:t>ИММ КНЦ РАН.</w:t>
+        <w:t>420503, Казань, ул. Лобачевского, 23, ИММ КНЦ РАН.</w:t>
       </w:r>
     </w:p>
     <w:p>
@@ -861,15 +767,7 @@
         <w:jc w:val="left"/>
       </w:pPr>
       <w:r>
-        <w:t xml:space="preserve">173003, </w:t>
-      </w:r>
-      <w:proofErr w:type="spellStart"/>
-      <w:r>
-        <w:t>г.Великий</w:t>
-      </w:r>
-      <w:proofErr w:type="spellEnd"/>
-      <w:r>
-        <w:t xml:space="preserve"> Новгород, ул. Б.С.-Петербургская, 41, Новгородский госуниверситет.</w:t>
+        <w:t>173003, г.Великий Новгород, ул. Б.С.-Петербургская, 41, Новгородский госуниверситет.</w:t>
       </w:r>
     </w:p>
     <w:p>
@@ -888,15 +786,7 @@
         <w:jc w:val="both"/>
       </w:pPr>
       <w:r>
-        <w:t xml:space="preserve">664003, </w:t>
-      </w:r>
-      <w:proofErr w:type="spellStart"/>
-      <w:r>
-        <w:t>г.Иркутск</w:t>
-      </w:r>
-      <w:proofErr w:type="spellEnd"/>
-      <w:r>
-        <w:t>, ул.К.Маркса,1, Иркутский госуниверситет.</w:t>
+        <w:t>664003, г.Иркутск, ул.К.Маркса,1, Иркутский госуниверситет.</w:t>
       </w:r>
     </w:p>
     <w:p>
@@ -915,23 +805,7 @@
         <w:jc w:val="left"/>
       </w:pPr>
       <w:r>
-        <w:t xml:space="preserve">420111, </w:t>
-      </w:r>
-      <w:proofErr w:type="spellStart"/>
-      <w:r>
-        <w:t>г.Казань</w:t>
-      </w:r>
-      <w:proofErr w:type="spellEnd"/>
-      <w:r>
-        <w:t xml:space="preserve">, </w:t>
-      </w:r>
-      <w:proofErr w:type="spellStart"/>
-      <w:r>
-        <w:t>ул.Карла</w:t>
-      </w:r>
-      <w:proofErr w:type="spellEnd"/>
-      <w:r>
-        <w:t xml:space="preserve"> Маркса, 10, Казанский государственный технический университет.</w:t>
+        <w:t>420111, г.Казань, ул.Карла Маркса, 10, Казанский государственный технический университет.</w:t>
       </w:r>
     </w:p>
     <w:p>
@@ -950,15 +824,7 @@
         <w:jc w:val="left"/>
       </w:pPr>
       <w:r>
-        <w:t xml:space="preserve">125871, </w:t>
-      </w:r>
-      <w:proofErr w:type="spellStart"/>
-      <w:r>
-        <w:t>г.Москва</w:t>
-      </w:r>
-      <w:proofErr w:type="spellEnd"/>
-      <w:r>
-        <w:t>, Волоколамское ш., 4, Московский государственный авиационный институт (технический университет).</w:t>
+        <w:t>125871, г.Москва, Волоколамское ш., 4, Московский государственный авиационный институт (технический университет).</w:t>
       </w:r>
     </w:p>
     <w:p>
@@ -977,15 +843,7 @@
         <w:jc w:val="left"/>
       </w:pPr>
       <w:r>
-        <w:t xml:space="preserve">195251, </w:t>
-      </w:r>
-      <w:proofErr w:type="spellStart"/>
-      <w:r>
-        <w:t>г.С.Петербург</w:t>
-      </w:r>
-      <w:proofErr w:type="spellEnd"/>
-      <w:r>
-        <w:t>, Политехническая ул., 29, Санкт-Петербургский государственный технический университет.</w:t>
+        <w:t>195251, г.С.Петербург, Политехническая ул., 29, Санкт-Петербургский государственный технический университет.</w:t>
       </w:r>
     </w:p>
     <w:p>
@@ -1004,18 +862,7 @@
         <w:jc w:val="both"/>
       </w:pPr>
       <w:r>
-        <w:t xml:space="preserve">170000, </w:t>
-      </w:r>
-      <w:proofErr w:type="spellStart"/>
-      <w:r>
-        <w:t>г.Тверь</w:t>
-      </w:r>
-      <w:proofErr w:type="spellEnd"/>
-      <w:r>
-        <w:t>, ул. Желябова, 33, Тверск</w:t>
-      </w:r>
-      <w:r>
-        <w:t>ой государственный университет.</w:t>
+        <w:t>170000, г.Тверь, ул. Желябова, 33, Тверской государственный университет.</w:t>
       </w:r>
     </w:p>
     <w:p>
@@ -1034,23 +881,7 @@
         <w:jc w:val="both"/>
       </w:pPr>
       <w:r>
-        <w:t xml:space="preserve">300600, </w:t>
-      </w:r>
-      <w:proofErr w:type="spellStart"/>
-      <w:r>
-        <w:t>г.Тула</w:t>
-      </w:r>
-      <w:proofErr w:type="spellEnd"/>
-      <w:r>
-        <w:t xml:space="preserve">, </w:t>
-      </w:r>
-      <w:proofErr w:type="spellStart"/>
-      <w:r>
-        <w:t>пр.Ленина</w:t>
-      </w:r>
-      <w:proofErr w:type="spellEnd"/>
-      <w:r>
-        <w:t>, 92, Тульский государственный университет.</w:t>
+        <w:t>300600, г.Тула, пр.Ленина, 92, Тульский государственный университет.</w:t>
       </w:r>
     </w:p>
     <w:p>
@@ -1069,15 +900,7 @@
         <w:jc w:val="left"/>
       </w:pPr>
       <w:r>
-        <w:t xml:space="preserve">432027, </w:t>
-      </w:r>
-      <w:proofErr w:type="spellStart"/>
-      <w:r>
-        <w:t>г.Ульяновск</w:t>
-      </w:r>
-      <w:proofErr w:type="spellEnd"/>
-      <w:r>
-        <w:t>, ул. Северный Венец, 32, Ульяновский государственный технический университет.</w:t>
+        <w:t>432027, г.Ульяновск, ул. Северный Венец, 32, Ульяновский государственный технический университет.</w:t>
       </w:r>
     </w:p>
     <w:p>
@@ -1110,34 +933,7 @@
         <w:jc w:val="left"/>
       </w:pPr>
       <w:r>
-        <w:t xml:space="preserve">630090, Новосибирск, </w:t>
-      </w:r>
-      <w:proofErr w:type="spellStart"/>
-      <w:r>
-        <w:t>пр.Лаврентьева</w:t>
-      </w:r>
-      <w:proofErr w:type="spellEnd"/>
-      <w:r>
-        <w:t xml:space="preserve">, </w:t>
-      </w:r>
-      <w:r>
-        <w:t xml:space="preserve">15, Институт гидромеханики СО РАН им. </w:t>
-      </w:r>
-      <w:proofErr w:type="spellStart"/>
-      <w:r>
-        <w:t>М.А.Лаврентьева</w:t>
-      </w:r>
-      <w:proofErr w:type="spellEnd"/>
-      <w:r>
-        <w:t xml:space="preserve">, проф. </w:t>
-      </w:r>
-      <w:proofErr w:type="spellStart"/>
-      <w:r>
-        <w:t>Хлудневу</w:t>
-      </w:r>
-      <w:proofErr w:type="spellEnd"/>
-      <w:r>
-        <w:t xml:space="preserve"> А.М.</w:t>
+        <w:t>630090, Новосибирск, пр.Лаврентьева, 15, Институт гидромеханики СО РАН им. М.А.Лаврентьева, проф. Хлудневу А.М.</w:t>
       </w:r>
     </w:p>
     <w:p>
@@ -1156,23 +952,7 @@
         <w:jc w:val="both"/>
       </w:pPr>
       <w:r>
-        <w:t xml:space="preserve">125047, Москва, </w:t>
-      </w:r>
-      <w:proofErr w:type="spellStart"/>
-      <w:r>
-        <w:t>Миусская</w:t>
-      </w:r>
-      <w:proofErr w:type="spellEnd"/>
-      <w:r>
-        <w:t xml:space="preserve"> пл., 4-А, ИММ РАН, проф. </w:t>
-      </w:r>
-      <w:proofErr w:type="spellStart"/>
-      <w:r>
-        <w:t>Леванову</w:t>
-      </w:r>
-      <w:proofErr w:type="spellEnd"/>
-      <w:r>
-        <w:t xml:space="preserve"> Е.И.</w:t>
+        <w:t>125047, Москва, Миусская пл., 4-А, ИММ РАН, проф. Леванову Е.И.</w:t>
       </w:r>
     </w:p>
     <w:p>
@@ -1210,26 +990,7 @@
         <w:jc w:val="left"/>
       </w:pPr>
       <w:r>
-        <w:t xml:space="preserve">125047, Москва, </w:t>
-      </w:r>
-      <w:proofErr w:type="spellStart"/>
-      <w:r>
-        <w:t>Миусская</w:t>
-      </w:r>
-      <w:proofErr w:type="spellEnd"/>
-      <w:r>
-        <w:t xml:space="preserve"> </w:t>
-      </w:r>
-      <w:r>
-        <w:t xml:space="preserve">пл., 4а, Институт математического моделирования РАН, член-корр. РАН, проф. </w:t>
-      </w:r>
-      <w:proofErr w:type="spellStart"/>
-      <w:r>
-        <w:t>Четверушкину</w:t>
-      </w:r>
-      <w:proofErr w:type="spellEnd"/>
-      <w:r>
-        <w:t xml:space="preserve"> Б.Н.</w:t>
+        <w:t>125047, Москва, Миусская пл., 4а, Институт математического моделирования РАН, член-корр. РАН, проф. Четверушкину Б.Н.</w:t>
       </w:r>
     </w:p>
     <w:p>
@@ -1248,15 +1009,7 @@
         <w:jc w:val="both"/>
       </w:pPr>
       <w:r>
-        <w:t xml:space="preserve">125047, Москва, </w:t>
-      </w:r>
-      <w:proofErr w:type="spellStart"/>
-      <w:r>
-        <w:t>Миусская</w:t>
-      </w:r>
-      <w:proofErr w:type="spellEnd"/>
-      <w:r>
-        <w:t xml:space="preserve"> пл., 4-А, ИММ РАН, проф. Карамзину Ю.Н.</w:t>
+        <w:t>125047, Москва, Миусская пл., 4-А, ИММ РАН, проф. Карамзину Ю.Н.</w:t>
       </w:r>
     </w:p>
     <w:p>
@@ -1275,31 +1028,7 @@
         <w:jc w:val="left"/>
       </w:pPr>
       <w:r>
-        <w:t xml:space="preserve">125047, Москва, </w:t>
-      </w:r>
-      <w:proofErr w:type="spellStart"/>
-      <w:r>
-        <w:t>Миусская</w:t>
-      </w:r>
-      <w:proofErr w:type="spellEnd"/>
-      <w:r>
-        <w:t xml:space="preserve"> пл., 4-А, ИММ РАН, </w:t>
-      </w:r>
-      <w:proofErr w:type="gramStart"/>
-      <w:r>
-        <w:t>член.-</w:t>
-      </w:r>
-      <w:proofErr w:type="gramEnd"/>
-      <w:r>
-        <w:t xml:space="preserve">корр. РАН, проф. </w:t>
-      </w:r>
-      <w:proofErr w:type="spellStart"/>
-      <w:r>
-        <w:t>Калиткину</w:t>
-      </w:r>
-      <w:proofErr w:type="spellEnd"/>
-      <w:r>
-        <w:t xml:space="preserve"> Н.Н.</w:t>
+        <w:t>125047, Москва, Миусская пл., 4-А, ИММ РАН, член.-корр. РАН, проф. Калиткину Н.Н.</w:t>
       </w:r>
     </w:p>
     <w:p>
@@ -1318,10 +1047,7 @@
         <w:jc w:val="left"/>
       </w:pPr>
       <w:r>
-        <w:t>630090, г. Новос</w:t>
-      </w:r>
-      <w:r>
-        <w:t>ибирск, пр. Лаврентьева, 6, Институт вычислительной математики и математической геофизики СО РАН, академику РАН, проф. Коновалову А.Н.</w:t>
+        <w:t>630090, г. Новосибирск, пр. Лаврентьева, 6, Институт вычислительной математики и математической геофизики СО РАН, академику РАН, проф. Коновалову А.Н.</w:t>
       </w:r>
     </w:p>
     <w:p>
@@ -1340,23 +1066,7 @@
         <w:jc w:val="left"/>
       </w:pPr>
       <w:r>
-        <w:t xml:space="preserve">630036, Красноярск, Академгородок, ВЦ СО РАН, </w:t>
-      </w:r>
-      <w:proofErr w:type="gramStart"/>
-      <w:r>
-        <w:t>член.-</w:t>
-      </w:r>
-      <w:proofErr w:type="gramEnd"/>
-      <w:r>
-        <w:t xml:space="preserve">корр. РАН </w:t>
-      </w:r>
-      <w:proofErr w:type="spellStart"/>
-      <w:r>
-        <w:t>Шайдурову</w:t>
-      </w:r>
-      <w:proofErr w:type="spellEnd"/>
-      <w:r>
-        <w:t xml:space="preserve"> В.В.</w:t>
+        <w:t>630036, Красноярск, Академгородок, ВЦ СО РАН, член.-корр. РАН Шайдурову В.В.</w:t>
       </w:r>
     </w:p>
     <w:p>
@@ -1403,10 +1113,7 @@
       </w:r>
       <w:r>
         <w:tab/>
-        <w:t>Кр</w:t>
-      </w:r>
-      <w:r>
-        <w:t>емлевская,</w:t>
+        <w:t>Кремлевская,</w:t>
       </w:r>
       <w:r>
         <w:tab/>
@@ -1505,10 +1212,7 @@
         <w:ind w:left="780" w:firstLine="0"/>
       </w:pPr>
       <w:r>
-        <w:t xml:space="preserve">информационных технологий, </w:t>
-      </w:r>
-      <w:r>
-        <w:t>кафедра системного анализа и информационных технологий, профессору Латыпову Р.Х.</w:t>
+        <w:t>информационных технологий, кафедра системного анализа и информационных технологий, профессору Латыпову Р.Х.</w:t>
       </w:r>
     </w:p>
     <w:p>
@@ -1602,10 +1306,7 @@
       </w:r>
       <w:r>
         <w:tab/>
-        <w:t>Кре</w:t>
-      </w:r>
-      <w:r>
-        <w:t>млевская,</w:t>
+        <w:t>Кремлевская,</w:t>
       </w:r>
       <w:r>
         <w:tab/>
@@ -1651,13 +1352,8 @@
         <w:ind w:left="540" w:firstLine="0"/>
         <w:jc w:val="both"/>
       </w:pPr>
-      <w:proofErr w:type="spellStart"/>
-      <w:r>
-        <w:t>Аблаеву</w:t>
-      </w:r>
-      <w:proofErr w:type="spellEnd"/>
-      <w:r>
-        <w:t xml:space="preserve"> Ф.М.</w:t>
+      <w:r>
+        <w:t>Аблаеву Ф.М.</w:t>
       </w:r>
     </w:p>
     <w:p>
@@ -1676,18 +1372,7 @@
         <w:jc w:val="both"/>
       </w:pPr>
       <w:r>
-        <w:t xml:space="preserve">440039 г. Пенза, проезд </w:t>
-      </w:r>
-      <w:proofErr w:type="spellStart"/>
-      <w:r>
-        <w:t>Байдукова</w:t>
-      </w:r>
-      <w:proofErr w:type="spellEnd"/>
-      <w:r>
-        <w:t xml:space="preserve"> / ул. Гагарина, 1а/1, Пензенский государственный технологический университет, </w:t>
-      </w:r>
-      <w:r>
-        <w:t>профессору Алехиной М.А.</w:t>
+        <w:t>440039 г. Пенза, проезд Байдукова / ул. Гагарина, 1а/1, Пензенский государственный технологический университет, профессору Алехиной М.А.</w:t>
       </w:r>
     </w:p>
     <w:p>
@@ -1723,10 +1408,7 @@
         <w:jc w:val="both"/>
       </w:pPr>
       <w:r>
-        <w:t xml:space="preserve"> 420008, Казань, Кремлевская, 18, Институт </w:t>
-      </w:r>
-      <w:r>
-        <w:t>математики и механики им. Н.И. Лобачевского, профессору Елизарову А.М.</w:t>
+        <w:t xml:space="preserve"> 420008, Казань, Кремлевская, 18, Институт математики и механики им. Н.И. Лобачевского, профессору Елизарову А.М.</w:t>
       </w:r>
     </w:p>
     <w:p>
@@ -1745,31 +1427,16 @@
         <w:jc w:val="both"/>
       </w:pPr>
       <w:r>
-        <w:t xml:space="preserve">420111, Казань, </w:t>
-      </w:r>
-      <w:proofErr w:type="spellStart"/>
-      <w:r>
-        <w:t>ул.К.Маркса</w:t>
-      </w:r>
-      <w:proofErr w:type="spellEnd"/>
+        <w:t>420111, Казань, ул.К.Маркса</w:t>
+      </w:r>
       <w:r>
         <w:t xml:space="preserve"> </w:t>
       </w:r>
       <w:r>
         <w:t>55</w:t>
       </w:r>
-      <w:bookmarkStart w:id="4" w:name="_GoBack"/>
-      <w:bookmarkEnd w:id="4"/>
-      <w:r>
-        <w:t xml:space="preserve">, Казанский Национальный Исследовательский Технический Университет - КАИ, профессору кафедры прикладной математики и информатики </w:t>
-      </w:r>
-      <w:proofErr w:type="spellStart"/>
-      <w:r>
-        <w:t>Емалетдиновой</w:t>
-      </w:r>
-      <w:proofErr w:type="spellEnd"/>
-      <w:r>
-        <w:t xml:space="preserve"> Л.Ю.</w:t>
+      <w:r>
+        <w:t>, Казанский Национальный Исследовательский Технический Университет - КАИ, профессору кафедры прикладной математики и информатики Емалетдиновой Л.Ю.</w:t>
       </w:r>
     </w:p>
     <w:p>
@@ -1785,10 +1452,7 @@
         <w:jc w:val="both"/>
       </w:pPr>
       <w:r>
-        <w:t xml:space="preserve"> 420008,</w:t>
-      </w:r>
-      <w:r>
-        <w:t xml:space="preserve"> Казань, Кремлевская, 18, Институт вычислительной математики и информационных технологий, кафедра анализа данных и исследования операций, профессору Заботину И.Я.</w:t>
+        <w:t xml:space="preserve"> 420008, Казань, Кремлевская, 18, Институт вычислительной математики и информационных технологий, кафедра анализа данных и исследования операций, профессору Заботину И.Я.</w:t>
       </w:r>
     </w:p>
     <w:p>
@@ -1807,21 +1471,13 @@
         <w:jc w:val="both"/>
       </w:pPr>
       <w:r>
-        <w:t xml:space="preserve">420111, Казань, </w:t>
-      </w:r>
-      <w:proofErr w:type="spellStart"/>
-      <w:r>
-        <w:t>ул.К.Маркса</w:t>
-      </w:r>
-      <w:proofErr w:type="spellEnd"/>
+        <w:t>420111, Казань, ул.К.Маркса</w:t>
+      </w:r>
       <w:r>
         <w:t xml:space="preserve"> 55</w:t>
       </w:r>
       <w:r>
-        <w:t>, Казанский Национальный Исследовательский Технический Университ</w:t>
-      </w:r>
-      <w:r>
-        <w:t>ет - КАИ, кафедра компьютерных систем, профессору Захарову В.М.</w:t>
+        <w:t>, Казанский Национальный Исследовательский Технический Университет - КАИ, кафедра компьютерных систем, профессору Захарову В.М.</w:t>
       </w:r>
     </w:p>
     <w:p>
@@ -1887,15 +1543,7 @@
         <w:jc w:val="both"/>
       </w:pPr>
       <w:r>
-        <w:t xml:space="preserve">информационных технологий, кафедра системного анализа и информационных технологий, профессору </w:t>
-      </w:r>
-      <w:proofErr w:type="spellStart"/>
-      <w:r>
-        <w:t>Ишмухаметову</w:t>
-      </w:r>
-      <w:proofErr w:type="spellEnd"/>
-      <w:r>
-        <w:t xml:space="preserve"> Ш.Т.</w:t>
+        <w:t>информационных технологий, кафедра системного анализа и информационных технологий, профессору Ишмухаметову Ш.Т.</w:t>
       </w:r>
     </w:p>
     <w:p>
@@ -1914,18 +1562,7 @@
         <w:jc w:val="both"/>
       </w:pPr>
       <w:r>
-        <w:t>420008, Ка</w:t>
-      </w:r>
-      <w:r>
-        <w:t xml:space="preserve">зань, Кремлевская, 18, Институт математики и механики им. Н.И. Лобачевского, кафедра алгебры и математической логики, доценту </w:t>
-      </w:r>
-      <w:proofErr w:type="spellStart"/>
-      <w:r>
-        <w:t>Калимуллину</w:t>
-      </w:r>
-      <w:proofErr w:type="spellEnd"/>
-      <w:r>
-        <w:t xml:space="preserve"> И.Ш.</w:t>
+        <w:t>420008, Казань, Кремлевская, 18, Институт математики и механики им. Н.И. Лобачевского, кафедра алгебры и математической логики, доценту Калимуллину И.Ш.</w:t>
       </w:r>
     </w:p>
     <w:p>
@@ -1996,10 +1633,7 @@
         <w:ind w:left="540" w:firstLine="0"/>
       </w:pPr>
       <w:r>
-        <w:t xml:space="preserve">информационных </w:t>
-      </w:r>
-      <w:r>
-        <w:t>технологий, кафедра системного анализа и информационных технологий, профессору Коннову И.В.</w:t>
+        <w:t>информационных технологий, кафедра системного анализа и информационных технологий, профессору Коннову И.В.</w:t>
       </w:r>
     </w:p>
     <w:p>
@@ -2089,10 +1723,7 @@
       </w:r>
       <w:r>
         <w:tab/>
-        <w:t>К</w:t>
-      </w:r>
-      <w:r>
-        <w:t>азань,</w:t>
+        <w:t>Казань,</w:t>
       </w:r>
       <w:r>
         <w:tab/>
@@ -2131,15 +1762,7 @@
         <w:jc w:val="both"/>
       </w:pPr>
       <w:r>
-        <w:t xml:space="preserve">информационных технологий, кафедра экономической кибернетики, профессору </w:t>
-      </w:r>
-      <w:proofErr w:type="spellStart"/>
-      <w:r>
-        <w:t>Миссарову</w:t>
-      </w:r>
-      <w:proofErr w:type="spellEnd"/>
-      <w:r>
-        <w:t xml:space="preserve"> М.Д.</w:t>
+        <w:t>информационных технологий, кафедра экономической кибернетики, профессору Миссарову М.Д.</w:t>
       </w:r>
     </w:p>
     <w:p>
@@ -2195,10 +1818,7 @@
         <w:jc w:val="both"/>
       </w:pPr>
       <w:r>
-        <w:t>Н.И. Лобачевского, кафедра алгебры и</w:t>
-      </w:r>
-      <w:r>
-        <w:t xml:space="preserve"> математической логики, профессору Скрябину С.М.</w:t>
+        <w:t>Н.И. Лобачевского, кафедра алгебры и математической логики, профессору Скрябину С.М.</w:t>
       </w:r>
     </w:p>
     <w:p>
@@ -2217,34 +1837,7 @@
         <w:jc w:val="both"/>
       </w:pPr>
       <w:r>
-        <w:t xml:space="preserve">420021, г. Казань, ул. Татарстан, 2 (уч. </w:t>
-      </w:r>
-      <w:proofErr w:type="spellStart"/>
-      <w:r>
-        <w:t>зд</w:t>
-      </w:r>
-      <w:proofErr w:type="spellEnd"/>
-      <w:r>
-        <w:t xml:space="preserve">. №33), КФУ, Институт филологии и межкультурной коммуникации им. Льва Толстого, Научно-образовательный центр по лингвистике им. </w:t>
-      </w:r>
-      <w:proofErr w:type="spellStart"/>
-      <w:r>
-        <w:t>И.А.Бодуэна</w:t>
-      </w:r>
-      <w:proofErr w:type="spellEnd"/>
-      <w:r>
-        <w:t xml:space="preserve"> де </w:t>
-      </w:r>
-      <w:proofErr w:type="spellStart"/>
-      <w:r>
-        <w:t>Куртене</w:t>
-      </w:r>
-      <w:proofErr w:type="spellEnd"/>
-      <w:r>
-        <w:t>, ведущему нау</w:t>
-      </w:r>
-      <w:r>
-        <w:t>чному сотруднику, д.ф.-м.н. (профессору) Соловьеву В.Д.</w:t>
+        <w:t>420021, г. Казань, ул. Татарстан, 2 (уч. зд. №33), КФУ, Институт филологии и межкультурной коммуникации им. Льва Толстого, Научно-образовательный центр по лингвистике им. И.А.Бодуэна де Куртене, ведущему научному сотруднику, д.ф.-м.н. (профессору) Соловьеву В.Д.</w:t>
       </w:r>
     </w:p>
     <w:p>
@@ -2300,15 +1893,7 @@
         <w:jc w:val="both"/>
       </w:pPr>
       <w:r>
-        <w:t xml:space="preserve">информационных технологий, кафедра системного анализа и информационных технологий, профессору </w:t>
-      </w:r>
-      <w:proofErr w:type="spellStart"/>
-      <w:r>
-        <w:t>Столову</w:t>
-      </w:r>
-      <w:proofErr w:type="spellEnd"/>
-      <w:r>
-        <w:t xml:space="preserve"> Е.Л.</w:t>
+        <w:t>информационных технологий, кафедра системного анализа и информационных технологий, профессору Столову Е.Л.</w:t>
       </w:r>
     </w:p>
     <w:p>
@@ -2340,8 +1925,6 @@
       </w:r>
       <w:r>
         <w:tab/>
-      </w:r>
-      <w:r>
         <w:t>Кремлевская,</w:t>
       </w:r>
       <w:r>
@@ -2437,10 +2020,7 @@
         <w:jc w:val="both"/>
       </w:pPr>
       <w:r>
-        <w:t>Н.И. Лобачевского, кафедра геометрии, профессору</w:t>
-      </w:r>
-      <w:r>
-        <w:t xml:space="preserve"> Шурыгину В.В.</w:t>
+        <w:t>Н.И. Лобачевского, кафедра геометрии, профессору Шурыгину В.В.</w:t>
       </w:r>
     </w:p>
     <w:p>
@@ -2511,15 +2091,7 @@
         <w:jc w:val="both"/>
       </w:pPr>
       <w:r>
-        <w:t xml:space="preserve">Н.И. Лобачевского, кафедра алгебры и математической логики, доценту </w:t>
-      </w:r>
-      <w:proofErr w:type="spellStart"/>
-      <w:r>
-        <w:t>Тронину</w:t>
-      </w:r>
-      <w:proofErr w:type="spellEnd"/>
-      <w:r>
-        <w:t xml:space="preserve"> С.Н.</w:t>
+        <w:t>Н.И. Лобачевского, кафедра алгебры и математической логики, доценту Тронину С.Н.</w:t>
       </w:r>
     </w:p>
     <w:p>
@@ -2590,10 +2162,7 @@
         <w:jc w:val="both"/>
       </w:pPr>
       <w:r>
-        <w:t xml:space="preserve">Н.И. Лобачевского, </w:t>
-      </w:r>
-      <w:r>
-        <w:t>кафедра алгебры и математической логики, доценту</w:t>
+        <w:t>Н.И. Лобачевского, кафедра алгебры и математической логики, доценту</w:t>
       </w:r>
       <w:r>
         <w:br w:type="page"/>
@@ -2618,15 +2187,7 @@
         <w:jc w:val="both"/>
       </w:pPr>
       <w:r>
-        <w:t xml:space="preserve">420111, Казань, </w:t>
-      </w:r>
-      <w:proofErr w:type="spellStart"/>
-      <w:r>
-        <w:t>ул.К.Маркса</w:t>
-      </w:r>
-      <w:proofErr w:type="spellEnd"/>
-      <w:r>
-        <w:t xml:space="preserve">, 10, Казанский Национальный Исследовательский Технический Университет </w:t>
+        <w:t xml:space="preserve">420111, Казань, ул.К.Маркса, 10, Казанский Национальный Исследовательский Технический Университет </w:t>
       </w:r>
       <w:r>
         <w:rPr>
@@ -2638,15 +2199,7 @@
         <w:t>КАИ, кафедра компьютерны</w:t>
       </w:r>
       <w:r>
-        <w:t xml:space="preserve">х систем, доценту </w:t>
-      </w:r>
-      <w:proofErr w:type="spellStart"/>
-      <w:r>
-        <w:t>Шалагину</w:t>
-      </w:r>
-      <w:proofErr w:type="spellEnd"/>
-      <w:r>
-        <w:t xml:space="preserve"> С. В;</w:t>
+        <w:t>х систем, доценту Шалагину С. В;</w:t>
       </w:r>
     </w:p>
     <w:p>
@@ -2658,14 +2211,11 @@
         <w:spacing w:before="0" w:after="0" w:line="240" w:lineRule="exact"/>
         <w:jc w:val="both"/>
       </w:pPr>
-      <w:bookmarkStart w:id="5" w:name="bookmark4"/>
-      <w:r>
-        <w:t>Официальные оппоненты и ведущая орга</w:t>
-      </w:r>
-      <w:r>
-        <w:t>низация</w:t>
-      </w:r>
-      <w:bookmarkEnd w:id="5"/>
+      <w:bookmarkStart w:id="4" w:name="bookmark4"/>
+      <w:r>
+        <w:t>Официальные оппоненты и ведущая организация</w:t>
+      </w:r>
+      <w:bookmarkEnd w:id="4"/>
     </w:p>
     <w:p>
       <w:pPr>
@@ -2731,24 +2281,10 @@
         <w:jc w:val="both"/>
       </w:pPr>
       <w:r>
-        <w:t>420111, Россия, Республика Татарстан, г. Казань, ул. К.</w:t>
-      </w:r>
-      <w:r>
-        <w:t xml:space="preserve"> </w:t>
-      </w:r>
-      <w:r>
-        <w:t xml:space="preserve">Маркса, 10, Казанский национальный исследовательский технический университет им. А.Н. Туполева, кафедра компьютерных </w:t>
-      </w:r>
-      <w:r>
-        <w:t xml:space="preserve">систем, профессору </w:t>
-      </w:r>
-      <w:proofErr w:type="spellStart"/>
-      <w:r>
-        <w:t>Райхлину</w:t>
-      </w:r>
-      <w:proofErr w:type="spellEnd"/>
-      <w:r>
-        <w:t xml:space="preserve"> В.А</w:t>
+        <w:t xml:space="preserve">420111, Россия, Республика Татарстан, г. Казань, ул. К. Маркса, 10, Казанский национальный исследовательский технический университет им. А.Н. Туполева, кафедра компьютерных </w:t>
+      </w:r>
+      <w:r>
+        <w:t>систем, профессору Райхлину В.А</w:t>
       </w:r>
       <w:r>
         <w:t>;</w:t>
@@ -2785,15 +2321,15 @@
         <w:t xml:space="preserve">, </w:t>
       </w:r>
       <w:r>
-        <w:t xml:space="preserve">кафедры компьютерных систем Национального исследовательского технологического университета </w:t>
-      </w:r>
-      <w:proofErr w:type="spellStart"/>
-      <w:r>
-        <w:t>МИСиС</w:t>
-      </w:r>
-      <w:proofErr w:type="spellEnd"/>
-      <w:r>
-        <w:t xml:space="preserve"> </w:t>
+        <w:t xml:space="preserve">кафедры </w:t>
+      </w:r>
+      <w:r>
+        <w:t>АСУ</w:t>
+      </w:r>
+      <w:bookmarkStart w:id="5" w:name="_GoBack"/>
+      <w:bookmarkEnd w:id="5"/>
+      <w:r>
+        <w:t xml:space="preserve"> Национального исследовательского технологического университета МИСиС </w:t>
       </w:r>
     </w:p>
     <w:p>
@@ -2953,13 +2489,8 @@
               <w:jc w:val="right"/>
             </w:pPr>
             <w:r>
-              <w:t xml:space="preserve">А. И. </w:t>
+              <w:t>А. И. Еникеев</w:t>
             </w:r>
-            <w:proofErr w:type="spellStart"/>
-            <w:r>
-              <w:t>Еникеев</w:t>
-            </w:r>
-            <w:proofErr w:type="spellEnd"/>
           </w:p>
         </w:tc>
       </w:tr>
@@ -3044,7 +2575,7 @@
 </file>
 
 <file path=word/endnotes.xml><?xml version="1.0" encoding="utf-8"?>
-<w:endnotes xmlns:wpc="http://schemas.microsoft.com/office/word/2010/wordprocessingCanvas" xmlns:cx="http://schemas.microsoft.com/office/drawing/2014/chartex" xmlns:cx1="http://schemas.microsoft.com/office/drawing/2015/9/8/chartex" xmlns:cx2="http://schemas.microsoft.com/office/drawing/2015/10/21/chartex" xmlns:mc="http://schemas.openxmlformats.org/markup-compatibility/2006" xmlns:o="urn:schemas-microsoft-com:office:office" xmlns:r="http://schemas.openxmlformats.org/officeDocument/2006/relationships" xmlns:m="http://schemas.openxmlformats.org/officeDocument/2006/math" xmlns:v="urn:schemas-microsoft-com:vml" xmlns:wp14="http://schemas.microsoft.com/office/word/2010/wordprocessingDrawing" xmlns:wp="http://schemas.openxmlformats.org/drawingml/2006/wordprocessingDrawing" xmlns:w10="urn:schemas-microsoft-com:office:word" xmlns:w="http://schemas.openxmlformats.org/wordprocessingml/2006/main" xmlns:w14="http://schemas.microsoft.com/office/word/2010/wordml" xmlns:w15="http://schemas.microsoft.com/office/word/2012/wordml" xmlns:w16se="http://schemas.microsoft.com/office/word/2015/wordml/symex" xmlns:wpg="http://schemas.microsoft.com/office/word/2010/wordprocessingGroup" xmlns:wpi="http://schemas.microsoft.com/office/word/2010/wordprocessingInk" xmlns:wne="http://schemas.microsoft.com/office/word/2006/wordml" xmlns:wps="http://schemas.microsoft.com/office/word/2010/wordprocessingShape" mc:Ignorable="w14 w15 w16se wp14">
+<w:endnotes xmlns:wpc="http://schemas.microsoft.com/office/word/2010/wordprocessingCanvas" xmlns:mo="http://schemas.microsoft.com/office/mac/office/2008/main" xmlns:mc="http://schemas.openxmlformats.org/markup-compatibility/2006" xmlns:mv="urn:schemas-microsoft-com:mac:vml" xmlns:o="urn:schemas-microsoft-com:office:office" xmlns:r="http://schemas.openxmlformats.org/officeDocument/2006/relationships" xmlns:m="http://schemas.openxmlformats.org/officeDocument/2006/math" xmlns:v="urn:schemas-microsoft-com:vml" xmlns:wp14="http://schemas.microsoft.com/office/word/2010/wordprocessingDrawing" xmlns:wp="http://schemas.openxmlformats.org/drawingml/2006/wordprocessingDrawing" xmlns:w10="urn:schemas-microsoft-com:office:word" xmlns:w="http://schemas.openxmlformats.org/wordprocessingml/2006/main" xmlns:w14="http://schemas.microsoft.com/office/word/2010/wordml" xmlns:w15="http://schemas.microsoft.com/office/word/2012/wordml" xmlns:wpg="http://schemas.microsoft.com/office/word/2010/wordprocessingGroup" xmlns:wpi="http://schemas.microsoft.com/office/word/2010/wordprocessingInk" xmlns:wne="http://schemas.microsoft.com/office/word/2006/wordml" xmlns:wps="http://schemas.microsoft.com/office/word/2010/wordprocessingShape" mc:Ignorable="w14 w15 wp14">
   <w:endnote w:type="separator" w:id="-1">
     <w:p>
       <w:r>
@@ -3063,7 +2594,7 @@
 </file>
 
 <file path=word/footer1.xml><?xml version="1.0" encoding="utf-8"?>
-<w:ftr xmlns:wpc="http://schemas.microsoft.com/office/word/2010/wordprocessingCanvas" xmlns:cx="http://schemas.microsoft.com/office/drawing/2014/chartex" xmlns:cx1="http://schemas.microsoft.com/office/drawing/2015/9/8/chartex" xmlns:cx2="http://schemas.microsoft.com/office/drawing/2015/10/21/chartex" xmlns:mc="http://schemas.openxmlformats.org/markup-compatibility/2006" xmlns:o="urn:schemas-microsoft-com:office:office" xmlns:r="http://schemas.openxmlformats.org/officeDocument/2006/relationships" xmlns:m="http://schemas.openxmlformats.org/officeDocument/2006/math" xmlns:v="urn:schemas-microsoft-com:vml" xmlns:wp14="http://schemas.microsoft.com/office/word/2010/wordprocessingDrawing" xmlns:wp="http://schemas.openxmlformats.org/drawingml/2006/wordprocessingDrawing" xmlns:w10="urn:schemas-microsoft-com:office:word" xmlns:w="http://schemas.openxmlformats.org/wordprocessingml/2006/main" xmlns:w14="http://schemas.microsoft.com/office/word/2010/wordml" xmlns:w15="http://schemas.microsoft.com/office/word/2012/wordml" xmlns:w16se="http://schemas.microsoft.com/office/word/2015/wordml/symex" xmlns:wpg="http://schemas.microsoft.com/office/word/2010/wordprocessingGroup" xmlns:wpi="http://schemas.microsoft.com/office/word/2010/wordprocessingInk" xmlns:wne="http://schemas.microsoft.com/office/word/2006/wordml" xmlns:wps="http://schemas.microsoft.com/office/word/2010/wordprocessingShape" mc:Ignorable="w14 w15 w16se wp14">
+<w:ftr xmlns:wpc="http://schemas.microsoft.com/office/word/2010/wordprocessingCanvas" xmlns:mo="http://schemas.microsoft.com/office/mac/office/2008/main" xmlns:mc="http://schemas.openxmlformats.org/markup-compatibility/2006" xmlns:mv="urn:schemas-microsoft-com:mac:vml" xmlns:o="urn:schemas-microsoft-com:office:office" xmlns:r="http://schemas.openxmlformats.org/officeDocument/2006/relationships" xmlns:m="http://schemas.openxmlformats.org/officeDocument/2006/math" xmlns:v="urn:schemas-microsoft-com:vml" xmlns:wp14="http://schemas.microsoft.com/office/word/2010/wordprocessingDrawing" xmlns:wp="http://schemas.openxmlformats.org/drawingml/2006/wordprocessingDrawing" xmlns:w10="urn:schemas-microsoft-com:office:word" xmlns:w="http://schemas.openxmlformats.org/wordprocessingml/2006/main" xmlns:w14="http://schemas.microsoft.com/office/word/2010/wordml" xmlns:w15="http://schemas.microsoft.com/office/word/2012/wordml" xmlns:wpg="http://schemas.microsoft.com/office/word/2010/wordprocessingGroup" xmlns:wpi="http://schemas.microsoft.com/office/word/2010/wordprocessingInk" xmlns:wne="http://schemas.microsoft.com/office/word/2006/wordml" xmlns:wps="http://schemas.microsoft.com/office/word/2010/wordprocessingShape" mc:Ignorable="w14 w15 wp14">
   <w:sdt>
     <w:sdtPr>
       <w:id w:val="-1136097280"/>
@@ -3072,6 +2603,7 @@
         <w:docPartUnique/>
       </w:docPartObj>
     </w:sdtPr>
+    <w:sdtEndPr/>
     <w:sdtContent>
       <w:p>
         <w:pPr>
@@ -3108,7 +2640,7 @@
 </file>
 
 <file path=word/footnotes.xml><?xml version="1.0" encoding="utf-8"?>
-<w:footnotes xmlns:wpc="http://schemas.microsoft.com/office/word/2010/wordprocessingCanvas" xmlns:cx="http://schemas.microsoft.com/office/drawing/2014/chartex" xmlns:cx1="http://schemas.microsoft.com/office/drawing/2015/9/8/chartex" xmlns:cx2="http://schemas.microsoft.com/office/drawing/2015/10/21/chartex" xmlns:mc="http://schemas.openxmlformats.org/markup-compatibility/2006" xmlns:o="urn:schemas-microsoft-com:office:office" xmlns:r="http://schemas.openxmlformats.org/officeDocument/2006/relationships" xmlns:m="http://schemas.openxmlformats.org/officeDocument/2006/math" xmlns:v="urn:schemas-microsoft-com:vml" xmlns:wp14="http://schemas.microsoft.com/office/word/2010/wordprocessingDrawing" xmlns:wp="http://schemas.openxmlformats.org/drawingml/2006/wordprocessingDrawing" xmlns:w10="urn:schemas-microsoft-com:office:word" xmlns:w="http://schemas.openxmlformats.org/wordprocessingml/2006/main" xmlns:w14="http://schemas.microsoft.com/office/word/2010/wordml" xmlns:w15="http://schemas.microsoft.com/office/word/2012/wordml" xmlns:w16se="http://schemas.microsoft.com/office/word/2015/wordml/symex" xmlns:wpg="http://schemas.microsoft.com/office/word/2010/wordprocessingGroup" xmlns:wpi="http://schemas.microsoft.com/office/word/2010/wordprocessingInk" xmlns:wne="http://schemas.microsoft.com/office/word/2006/wordml" xmlns:wps="http://schemas.microsoft.com/office/word/2010/wordprocessingShape" mc:Ignorable="w14 w15 w16se wp14">
+<w:footnotes xmlns:wpc="http://schemas.microsoft.com/office/word/2010/wordprocessingCanvas" xmlns:mo="http://schemas.microsoft.com/office/mac/office/2008/main" xmlns:mc="http://schemas.openxmlformats.org/markup-compatibility/2006" xmlns:mv="urn:schemas-microsoft-com:mac:vml" xmlns:o="urn:schemas-microsoft-com:office:office" xmlns:r="http://schemas.openxmlformats.org/officeDocument/2006/relationships" xmlns:m="http://schemas.openxmlformats.org/officeDocument/2006/math" xmlns:v="urn:schemas-microsoft-com:vml" xmlns:wp14="http://schemas.microsoft.com/office/word/2010/wordprocessingDrawing" xmlns:wp="http://schemas.openxmlformats.org/drawingml/2006/wordprocessingDrawing" xmlns:w10="urn:schemas-microsoft-com:office:word" xmlns:w="http://schemas.openxmlformats.org/wordprocessingml/2006/main" xmlns:w14="http://schemas.microsoft.com/office/word/2010/wordml" xmlns:w15="http://schemas.microsoft.com/office/word/2012/wordml" xmlns:wpg="http://schemas.microsoft.com/office/word/2010/wordprocessingGroup" xmlns:wpi="http://schemas.microsoft.com/office/word/2010/wordprocessingInk" xmlns:wne="http://schemas.microsoft.com/office/word/2006/wordml" xmlns:wps="http://schemas.microsoft.com/office/word/2010/wordprocessingShape" mc:Ignorable="w14 w15 wp14">
   <w:footnote w:type="separator" w:id="-1">
     <w:p/>
   </w:footnote>
@@ -3119,8 +2651,8 @@
 </file>
 
 <file path=word/numbering.xml><?xml version="1.0" encoding="utf-8"?>
-<w:numbering xmlns:wpc="http://schemas.microsoft.com/office/word/2010/wordprocessingCanvas" xmlns:cx="http://schemas.microsoft.com/office/drawing/2014/chartex" xmlns:cx1="http://schemas.microsoft.com/office/drawing/2015/9/8/chartex" xmlns:cx2="http://schemas.microsoft.com/office/drawing/2015/10/21/chartex" xmlns:mc="http://schemas.openxmlformats.org/markup-compatibility/2006" xmlns:o="urn:schemas-microsoft-com:office:office" xmlns:r="http://schemas.openxmlformats.org/officeDocument/2006/relationships" xmlns:m="http://schemas.openxmlformats.org/officeDocument/2006/math" xmlns:v="urn:schemas-microsoft-com:vml" xmlns:wp14="http://schemas.microsoft.com/office/word/2010/wordprocessingDrawing" xmlns:wp="http://schemas.openxmlformats.org/drawingml/2006/wordprocessingDrawing" xmlns:w10="urn:schemas-microsoft-com:office:word" xmlns:w="http://schemas.openxmlformats.org/wordprocessingml/2006/main" xmlns:w14="http://schemas.microsoft.com/office/word/2010/wordml" xmlns:w15="http://schemas.microsoft.com/office/word/2012/wordml" xmlns:w16se="http://schemas.microsoft.com/office/word/2015/wordml/symex" xmlns:wpg="http://schemas.microsoft.com/office/word/2010/wordprocessingGroup" xmlns:wpi="http://schemas.microsoft.com/office/word/2010/wordprocessingInk" xmlns:wne="http://schemas.microsoft.com/office/word/2006/wordml" xmlns:wps="http://schemas.microsoft.com/office/word/2010/wordprocessingShape" mc:Ignorable="w14 w15 w16se wp14">
-  <w:abstractNum w:abstractNumId="0" w15:restartNumberingAfterBreak="0">
+<w:numbering xmlns:wpc="http://schemas.microsoft.com/office/word/2010/wordprocessingCanvas" xmlns:mo="http://schemas.microsoft.com/office/mac/office/2008/main" xmlns:mc="http://schemas.openxmlformats.org/markup-compatibility/2006" xmlns:mv="urn:schemas-microsoft-com:mac:vml" xmlns:o="urn:schemas-microsoft-com:office:office" xmlns:r="http://schemas.openxmlformats.org/officeDocument/2006/relationships" xmlns:m="http://schemas.openxmlformats.org/officeDocument/2006/math" xmlns:v="urn:schemas-microsoft-com:vml" xmlns:wp14="http://schemas.microsoft.com/office/word/2010/wordprocessingDrawing" xmlns:wp="http://schemas.openxmlformats.org/drawingml/2006/wordprocessingDrawing" xmlns:w10="urn:schemas-microsoft-com:office:word" xmlns:w="http://schemas.openxmlformats.org/wordprocessingml/2006/main" xmlns:w14="http://schemas.microsoft.com/office/word/2010/wordml" xmlns:w15="http://schemas.microsoft.com/office/word/2012/wordml" xmlns:wpg="http://schemas.microsoft.com/office/word/2010/wordprocessingGroup" xmlns:wpi="http://schemas.microsoft.com/office/word/2010/wordprocessingInk" xmlns:wne="http://schemas.microsoft.com/office/word/2006/wordml" xmlns:wps="http://schemas.microsoft.com/office/word/2010/wordprocessingShape" mc:Ignorable="w14 w15 wp14">
+  <w:abstractNum w:abstractNumId="0">
     <w:nsid w:val="0E5E6ACB"/>
     <w:multiLevelType w:val="hybridMultilevel"/>
     <w:tmpl w:val="3F46EE2C"/>
@@ -3209,7 +2741,7 @@
       </w:pPr>
     </w:lvl>
   </w:abstractNum>
-  <w:abstractNum w:abstractNumId="1" w15:restartNumberingAfterBreak="0">
+  <w:abstractNum w:abstractNumId="1">
     <w:nsid w:val="11534DB7"/>
     <w:multiLevelType w:val="multilevel"/>
     <w:tmpl w:val="B33C7AA6"/>
@@ -3277,7 +2809,7 @@
       <w:lvlJc w:val="left"/>
     </w:lvl>
   </w:abstractNum>
-  <w:abstractNum w:abstractNumId="2" w15:restartNumberingAfterBreak="0">
+  <w:abstractNum w:abstractNumId="2">
     <w:nsid w:val="14D3215B"/>
     <w:multiLevelType w:val="multilevel"/>
     <w:tmpl w:val="B33C7AA6"/>
@@ -3358,7 +2890,7 @@
 </file>
 
 <file path=word/styles.xml><?xml version="1.0" encoding="utf-8"?>
-<w:styles xmlns:mc="http://schemas.openxmlformats.org/markup-compatibility/2006" xmlns:r="http://schemas.openxmlformats.org/officeDocument/2006/relationships" xmlns:w="http://schemas.openxmlformats.org/wordprocessingml/2006/main" xmlns:w14="http://schemas.microsoft.com/office/word/2010/wordml" xmlns:w15="http://schemas.microsoft.com/office/word/2012/wordml" xmlns:w16se="http://schemas.microsoft.com/office/word/2015/wordml/symex" mc:Ignorable="w14 w15 w16se">
+<w:styles xmlns:mc="http://schemas.openxmlformats.org/markup-compatibility/2006" xmlns:r="http://schemas.openxmlformats.org/officeDocument/2006/relationships" xmlns:w="http://schemas.openxmlformats.org/wordprocessingml/2006/main" xmlns:w14="http://schemas.microsoft.com/office/word/2010/wordml" xmlns:w15="http://schemas.microsoft.com/office/word/2012/wordml" mc:Ignorable="w14 w15">
   <w:docDefaults>
     <w:rPrDefault>
       <w:rPr>
@@ -3374,7 +2906,7 @@
       </w:pPr>
     </w:pPrDefault>
   </w:docDefaults>
-  <w:latentStyles w:defLockedState="0" w:defUIPriority="99" w:defSemiHidden="0" w:defUnhideWhenUsed="0" w:defQFormat="0" w:count="372">
+  <w:latentStyles w:defLockedState="0" w:defUIPriority="99" w:defSemiHidden="0" w:defUnhideWhenUsed="0" w:defQFormat="0" w:count="382">
     <w:lsdException w:name="Normal" w:uiPriority="0" w:qFormat="1"/>
     <w:lsdException w:name="heading 1" w:uiPriority="9" w:qFormat="1"/>
     <w:lsdException w:name="heading 2" w:semiHidden="1" w:uiPriority="9" w:unhideWhenUsed="1" w:qFormat="1"/>
@@ -3480,7 +3012,6 @@
     <w:lsdException w:name="HTML Sample" w:semiHidden="1" w:unhideWhenUsed="1"/>
     <w:lsdException w:name="HTML Typewriter" w:semiHidden="1" w:unhideWhenUsed="1"/>
     <w:lsdException w:name="HTML Variable" w:semiHidden="1" w:unhideWhenUsed="1"/>
-    <w:lsdException w:name="Normal Table" w:semiHidden="1" w:unhideWhenUsed="1"/>
     <w:lsdException w:name="annotation subject" w:semiHidden="1" w:unhideWhenUsed="1"/>
     <w:lsdException w:name="No List" w:semiHidden="1" w:unhideWhenUsed="1"/>
     <w:lsdException w:name="Outline List 1" w:semiHidden="1" w:unhideWhenUsed="1"/>
@@ -3527,10 +3058,8 @@
     <w:lsdException w:name="Table Subtle 2" w:semiHidden="1" w:unhideWhenUsed="1"/>
     <w:lsdException w:name="Table Web 1" w:semiHidden="1" w:unhideWhenUsed="1"/>
     <w:lsdException w:name="Table Web 2" w:semiHidden="1" w:unhideWhenUsed="1"/>
-    <w:lsdException w:name="Table Web 3" w:semiHidden="1" w:unhideWhenUsed="1"/>
     <w:lsdException w:name="Balloon Text" w:semiHidden="1" w:unhideWhenUsed="1"/>
     <w:lsdException w:name="Table Grid" w:uiPriority="39"/>
-    <w:lsdException w:name="Table Theme" w:semiHidden="1" w:unhideWhenUsed="1"/>
     <w:lsdException w:name="Placeholder Text" w:semiHidden="1"/>
     <w:lsdException w:name="No Spacing" w:uiPriority="1" w:qFormat="1"/>
     <w:lsdException w:name="Light Shading" w:uiPriority="60"/>
@@ -3747,6 +3276,7 @@
     <w:lsdException w:name="List Table 6 Colorful Accent 6" w:uiPriority="51"/>
     <w:lsdException w:name="List Table 7 Colorful Accent 6" w:uiPriority="52"/>
     <w:lsdException w:name="Mention" w:semiHidden="1" w:unhideWhenUsed="1"/>
+    <w:lsdException w:name="Smart Hyperlink" w:semiHidden="1" w:unhideWhenUsed="1"/>
   </w:latentStyles>
   <w:style w:type="paragraph" w:default="1" w:styleId="a">
     <w:name w:val="Normal"/>
@@ -3992,6 +3522,7 @@
     <w:uiPriority w:val="39"/>
     <w:rsid w:val="007C394C"/>
     <w:tblPr>
+      <w:tblInd w:w="0" w:type="dxa"/>
       <w:tblBorders>
         <w:top w:val="single" w:sz="4" w:space="0" w:color="auto"/>
         <w:left w:val="single" w:sz="4" w:space="0" w:color="auto"/>
@@ -4000,6 +3531,12 @@
         <w:insideH w:val="single" w:sz="4" w:space="0" w:color="auto"/>
         <w:insideV w:val="single" w:sz="4" w:space="0" w:color="auto"/>
       </w:tblBorders>
+      <w:tblCellMar>
+        <w:top w:w="0" w:type="dxa"/>
+        <w:left w:w="108" w:type="dxa"/>
+        <w:bottom w:w="0" w:type="dxa"/>
+        <w:right w:w="108" w:type="dxa"/>
+      </w:tblCellMar>
     </w:tblPr>
   </w:style>
   <w:style w:type="paragraph" w:styleId="a5">

</xml_diff>

<commit_message>
Add templates, docs, final version of documents.
</commit_message>
<xml_diff>
--- a/Disser/Documents/KFU/part2.delivery/Список_рассылки_Тощев.docx
+++ b/Disser/Documents/KFU/part2.delivery/Список_рассылки_Тощев.docx
@@ -1028,7 +1028,15 @@
         <w:jc w:val="left"/>
       </w:pPr>
       <w:r>
-        <w:t>125047, Москва, Миусская пл., 4-А, ИММ РАН, член.-корр. РАН, проф. Калиткину Н.Н.</w:t>
+        <w:t xml:space="preserve">125047, Москва, Миусская пл., 4-А, ИММ РАН, </w:t>
+      </w:r>
+      <w:proofErr w:type="gramStart"/>
+      <w:r>
+        <w:t>член.-</w:t>
+      </w:r>
+      <w:proofErr w:type="gramEnd"/>
+      <w:r>
+        <w:t>корр. РАН, проф. Калиткину Н.Н.</w:t>
       </w:r>
     </w:p>
     <w:p>
@@ -1066,7 +1074,15 @@
         <w:jc w:val="left"/>
       </w:pPr>
       <w:r>
-        <w:t>630036, Красноярск, Академгородок, ВЦ СО РАН, член.-корр. РАН Шайдурову В.В.</w:t>
+        <w:t xml:space="preserve">630036, Красноярск, Академгородок, ВЦ СО РАН, </w:t>
+      </w:r>
+      <w:proofErr w:type="gramStart"/>
+      <w:r>
+        <w:t>член.-</w:t>
+      </w:r>
+      <w:proofErr w:type="gramEnd"/>
+      <w:r>
+        <w:t>корр. РАН Шайдурову В.В.</w:t>
       </w:r>
     </w:p>
     <w:p>
@@ -2187,7 +2203,15 @@
         <w:jc w:val="both"/>
       </w:pPr>
       <w:r>
-        <w:t xml:space="preserve">420111, Казань, ул.К.Маркса, 10, Казанский Национальный Исследовательский Технический Университет </w:t>
+        <w:t>420111, Казань, ул.К.</w:t>
+      </w:r>
+      <w:r>
+        <w:t xml:space="preserve"> </w:t>
+      </w:r>
+      <w:bookmarkStart w:id="4" w:name="_GoBack"/>
+      <w:bookmarkEnd w:id="4"/>
+      <w:r>
+        <w:t xml:space="preserve">Маркса, 10, Казанский Национальный Исследовательский Технический Университет </w:t>
       </w:r>
       <w:r>
         <w:rPr>
@@ -2211,11 +2235,11 @@
         <w:spacing w:before="0" w:after="0" w:line="240" w:lineRule="exact"/>
         <w:jc w:val="both"/>
       </w:pPr>
-      <w:bookmarkStart w:id="4" w:name="bookmark4"/>
+      <w:bookmarkStart w:id="5" w:name="bookmark4"/>
       <w:r>
         <w:t>Официальные оппоненты и ведущая организация</w:t>
       </w:r>
-      <w:bookmarkEnd w:id="4"/>
+      <w:bookmarkEnd w:id="5"/>
     </w:p>
     <w:p>
       <w:pPr>
@@ -2321,15 +2345,22 @@
         <w:t xml:space="preserve">, </w:t>
       </w:r>
       <w:r>
+        <w:t xml:space="preserve">доцент </w:t>
+      </w:r>
+      <w:r>
         <w:t xml:space="preserve">кафедры </w:t>
       </w:r>
       <w:r>
         <w:t>АСУ</w:t>
       </w:r>
-      <w:bookmarkStart w:id="5" w:name="_GoBack"/>
-      <w:bookmarkEnd w:id="5"/>
-      <w:r>
-        <w:t xml:space="preserve"> Национального исследовательского технологического университета МИСиС </w:t>
+      <w:r>
+        <w:t xml:space="preserve"> Национального исследовательского техн</w:t>
+      </w:r>
+      <w:r>
+        <w:t>ологического университета МИСиС</w:t>
+      </w:r>
+      <w:r>
+        <w:t>.</w:t>
       </w:r>
     </w:p>
     <w:p>
@@ -2623,7 +2654,7 @@
           <w:rPr>
             <w:noProof/>
           </w:rPr>
-          <w:t>4</w:t>
+          <w:t>1</w:t>
         </w:r>
         <w:r>
           <w:fldChar w:fldCharType="end"/>
@@ -3012,6 +3043,7 @@
     <w:lsdException w:name="HTML Sample" w:semiHidden="1" w:unhideWhenUsed="1"/>
     <w:lsdException w:name="HTML Typewriter" w:semiHidden="1" w:unhideWhenUsed="1"/>
     <w:lsdException w:name="HTML Variable" w:semiHidden="1" w:unhideWhenUsed="1"/>
+    <w:lsdException w:name="Normal Table" w:semiHidden="1" w:unhideWhenUsed="1"/>
     <w:lsdException w:name="annotation subject" w:semiHidden="1" w:unhideWhenUsed="1"/>
     <w:lsdException w:name="No List" w:semiHidden="1" w:unhideWhenUsed="1"/>
     <w:lsdException w:name="Outline List 1" w:semiHidden="1" w:unhideWhenUsed="1"/>
@@ -3058,8 +3090,10 @@
     <w:lsdException w:name="Table Subtle 2" w:semiHidden="1" w:unhideWhenUsed="1"/>
     <w:lsdException w:name="Table Web 1" w:semiHidden="1" w:unhideWhenUsed="1"/>
     <w:lsdException w:name="Table Web 2" w:semiHidden="1" w:unhideWhenUsed="1"/>
+    <w:lsdException w:name="Table Web 3" w:semiHidden="1" w:unhideWhenUsed="1"/>
     <w:lsdException w:name="Balloon Text" w:semiHidden="1" w:unhideWhenUsed="1"/>
     <w:lsdException w:name="Table Grid" w:uiPriority="39"/>
+    <w:lsdException w:name="Table Theme" w:semiHidden="1" w:unhideWhenUsed="1"/>
     <w:lsdException w:name="Placeholder Text" w:semiHidden="1"/>
     <w:lsdException w:name="No Spacing" w:uiPriority="1" w:qFormat="1"/>
     <w:lsdException w:name="Light Shading" w:uiPriority="60"/>

</xml_diff>